<commit_message>
fix: add table format and logging for NCGNT publication letter
- Changed publication format from paragraphs to proper Word table structure
- Fixed docxtemplater loop syntax embedding in <w:t> tags
- Added comprehensive logging to buildTemplateData to debug publication extraction
- Table has 2 columns: field labels (left) and values (right)
</commit_message>
<xml_diff>
--- a/frontend/public/templates/letter_to_ncste_publication_certificate_ru.docx
+++ b/frontend/public/templates/letter_to_ncste_publication_certificate_ru.docx
@@ -1,756 +1,352 @@
 
 <file path=word/document.xml><?xml version="1.0" encoding="utf-8"?>
-<w:document xmlns:wpc="http://schemas.microsoft.com/office/word/2010/wordprocessingCanvas" xmlns:cx="http://schemas.microsoft.com/office/drawing/2014/chartex" xmlns:cx1="http://schemas.microsoft.com/office/drawing/2015/9/8/chartex" xmlns:cx2="http://schemas.microsoft.com/office/drawing/2015/10/21/chartex" xmlns:cx3="http://schemas.microsoft.com/office/drawing/2016/5/9/chartex" xmlns:cx4="http://schemas.microsoft.com/office/drawing/2016/5/10/chartex" xmlns:cx5="http://schemas.microsoft.com/office/drawing/2016/5/11/chartex" xmlns:cx6="http://schemas.microsoft.com/office/drawing/2016/5/12/chartex" xmlns:cx7="http://schemas.microsoft.com/office/drawing/2016/5/13/chartex" xmlns:cx8="http://schemas.microsoft.com/office/drawing/2016/5/14/chartex" xmlns:mc="http://schemas.openxmlformats.org/markup-compatibility/2006" xmlns:aink="http://schemas.microsoft.com/office/drawing/2016/ink" xmlns:am3d="http://schemas.microsoft.com/office/drawing/2017/model3d" xmlns:o="urn:schemas-microsoft-com:office:office" xmlns:oel="http://schemas.microsoft.com/office/2019/extlst" xmlns:r="http://schemas.openxmlformats.org/officeDocument/2006/relationships" xmlns:m="http://schemas.openxmlformats.org/officeDocument/2006/math" xmlns:v="urn:schemas-microsoft-com:vml" xmlns:wp14="http://schemas.microsoft.com/office/word/2010/wordprocessingDrawing" xmlns:wp="http://schemas.openxmlformats.org/drawingml/2006/wordprocessingDrawing" xmlns:w10="urn:schemas-microsoft-com:office:word" xmlns:w="http://schemas.openxmlformats.org/wordprocessingml/2006/main" xmlns:w14="http://schemas.microsoft.com/office/word/2010/wordml" xmlns:w15="http://schemas.microsoft.com/office/word/2012/wordml" xmlns:w16cex="http://schemas.microsoft.com/office/word/2018/wordml/cex" xmlns:w16cid="http://schemas.microsoft.com/office/word/2016/wordml/cid" xmlns:w16="http://schemas.microsoft.com/office/word/2018/wordml" xmlns:w16du="http://schemas.microsoft.com/office/word/2023/wordml/word16du" xmlns:w16sdtdh="http://schemas.microsoft.com/office/word/2020/wordml/sdtdatahash" xmlns:w16sdtfl="http://schemas.microsoft.com/office/word/2024/wordml/sdtformatlock" xmlns:w16se="http://schemas.microsoft.com/office/word/2015/wordml/symex" xmlns:wpg="http://schemas.microsoft.com/office/word/2010/wordprocessingGroup" xmlns:wpi="http://schemas.microsoft.com/office/word/2010/wordprocessingInk" xmlns:wne="http://schemas.microsoft.com/office/word/2006/wordml" xmlns:wps="http://schemas.microsoft.com/office/word/2010/wordprocessingShape" mc:Ignorable="w14 w15 w16se w16cid w16 w16cex w16sdtdh w16sdtfl w16du wp14">
+<w:document xmlns:w="http://schemas.openxmlformats.org/wordprocessingml/2006/main">
   <w:body>
     <w:p>
       <w:pPr>
-        <w:pStyle w:val="ac"/>
-        <w:rPr>
-          <w:rStyle w:val="ad"/>
-          <w:color w:val="ADADAD" w:themeColor="background2" w:themeShade="BF"/>
-          <w:lang w:val="ru-RU"/>
-        </w:rPr>
+        <w:jc w:val="center"/>
       </w:pPr>
       <w:r>
         <w:rPr>
           <w:b/>
-          <w:bCs/>
-          <w:color w:val="ADADAD" w:themeColor="background2" w:themeShade="BF"/>
         </w:rPr>
-        <w:t xml:space="preserve">Пример письма в АО «НЦГНТЭ» (для </w:t>
-      </w:r>
+        <w:t>Пример письма в АО «НЦГНТЭ»</w:t>
+      </w:r>
+    </w:p>
+    <w:p>
+      <w:pPr>
+        <w:jc w:val="center"/>
+      </w:pPr>
       <w:r>
         <w:rPr>
           <w:b/>
-          <w:bCs/>
-          <w:color w:val="ADADAD" w:themeColor="background2" w:themeShade="BF"/>
-          <w:lang w:val="ru-RU"/>
         </w:rPr>
-        <w:t>получения справки о наличии публикации в рейтинговый международных изданиях</w:t>
-      </w:r>
+        <w:t>для получения справки о публикациях</w:t>
+      </w:r>
+    </w:p>
+    <w:p>
+      <w:pPr>
+        <w:spacing w:after="200"/>
+      </w:pPr>
+    </w:p>
+    <w:p>
       <w:r>
         <w:rPr>
           <w:b/>
-          <w:bCs/>
-          <w:color w:val="ADADAD" w:themeColor="background2" w:themeShade="BF"/>
         </w:rPr>
-        <w:t>)</w:t>
-      </w:r>
-    </w:p>
-    <w:p>
-      <w:pPr>
-        <w:pStyle w:val="ac"/>
+        <w:t xml:space="preserve">Email: astana@ncste.kz</w:t>
+      </w:r>
+    </w:p>
+    <w:p>
+      <w:r>
         <w:rPr>
-          <w:rStyle w:val="ad"/>
-          <w:b w:val="0"/>
-          <w:bCs w:val="0"/>
-        </w:rPr>
-      </w:pPr>
-      <w:r>
-        <w:rPr>
-          <w:rStyle w:val="ad"/>
-          <w:rFonts w:eastAsiaTheme="majorEastAsia"/>
-        </w:rPr>
-        <w:t xml:space="preserve">Email: </w:t>
-      </w:r>
-      <w:r>
-        <w:t>astana@ncste.kz</w:t>
-      </w:r>
-    </w:p>
-    <w:p>
-      <w:pPr>
-        <w:pStyle w:val="ac"/>
-      </w:pPr>
-      <w:r>
-        <w:rPr>
-          <w:rStyle w:val="ad"/>
-          <w:rFonts w:eastAsiaTheme="majorEastAsia"/>
-          <w:color w:val="ADADAD" w:themeColor="background2" w:themeShade="BF"/>
+          <w:b/>
         </w:rPr>
         <w:t>Тема письма:</w:t>
       </w:r>
-      <w:r>
-        <w:br/>
-      </w:r>
-      <w:r>
-        <w:t>Запрос справки о наличии публикаций в рейтинговых международных научных изданиях.</w:t>
+    </w:p>
+    <w:p>
+      <w:r>
+        <w:t>Запрос на получение справки о публикациях в индексируемых журналах</w:t>
       </w:r>
     </w:p>
     <w:p>
       <w:pPr>
-        <w:pStyle w:val="ac"/>
+        <w:spacing w:after="200"/>
+      </w:pPr>
+    </w:p>
+    <w:p>
+      <w:r>
         <w:rPr>
-          <w:color w:val="ADADAD" w:themeColor="background2" w:themeShade="BF"/>
-        </w:rPr>
-      </w:pPr>
-      <w:r>
-        <w:rPr>
-          <w:rStyle w:val="ad"/>
-          <w:rFonts w:eastAsiaTheme="majorEastAsia"/>
-          <w:color w:val="ADADAD" w:themeColor="background2" w:themeShade="BF"/>
+          <w:b/>
         </w:rPr>
         <w:t>Текст письма:</w:t>
       </w:r>
     </w:p>
     <w:p>
+      <w:r>
+        <w:t>Уважаемые сотрудники АО «Национальный центр государственной научно-технической экспертизы»!</w:t>
+      </w:r>
+    </w:p>
+    <w:p>
       <w:pPr>
-        <w:spacing w:before="100" w:beforeAutospacing="1" w:after="100" w:afterAutospacing="1" w:line="240" w:lineRule="auto"/>
+        <w:spacing w:after="200"/>
+      </w:pPr>
+    </w:p>
+    <w:p>
+      <w:r>
+        <w:t xml:space="preserve">Прошу выдать справку о публикациях в индексируемых журналах для PhD докторанта </w:t>
+      </w:r>
+      <w:r>
         <w:rPr>
-          <w:rFonts w:ascii="Times New Roman" w:eastAsia="Times New Roman" w:hAnsi="Times New Roman" w:cs="Times New Roman"/>
-          <w:kern w:val="0"/>
-          <w:lang w:eastAsia="ru-RU"/>
-          <w14:ligatures w14:val="none"/>
+          <w:b/>
         </w:rPr>
+        <w:t>{{student_full_name}}</w:t>
+      </w:r>
+      <w:r>
+        <w:t>.</w:t>
+      </w:r>
+    </w:p>
+    <w:p>
+      <w:pPr>
+        <w:spacing w:after="200"/>
       </w:pPr>
+    </w:p>
+    <w:p>
       <w:r>
         <w:rPr>
-          <w:rFonts w:ascii="Times New Roman" w:eastAsia="Times New Roman" w:hAnsi="Times New Roman" w:cs="Times New Roman"/>
-          <w:kern w:val="0"/>
-          <w:lang w:eastAsia="ru-RU"/>
-          <w14:ligatures w14:val="none"/>
+          <w:b/>
         </w:rPr>
-        <w:t>Уважаемые сотрудники филиала АО «НЦГНТЭ»!</w:t>
+        <w:t>Сведения о публикациях:</w:t>
       </w:r>
     </w:p>
     <w:p>
       <w:pPr>
-        <w:spacing w:before="100" w:beforeAutospacing="1" w:after="100" w:afterAutospacing="1" w:line="240" w:lineRule="auto"/>
+        <w:spacing w:after="100"/>
+      </w:pPr>
+    </w:p>
+    <w:tbl>
+      <w:tblPr>
+        <w:tblW w:w="5000" w:type="pct"/>
+        <w:tblBorders>
+          <w:top w:val="single" w:sz="4"/>
+          <w:left w:val="single" w:sz="4"/>
+          <w:bottom w:val="single" w:sz="4"/>
+          <w:right w:val="single" w:sz="4"/>
+          <w:insideH w:val="single" w:sz="4"/>
+          <w:insideV w:val="single" w:sz="4"/>
+        </w:tblBorders>
+      </w:tblPr>
+      <w:tr>
+        <w:tc>
+          <w:p>
+            <w:r>
+              <w:rPr>
+                <w:b/>
+              </w:rPr>
+              <w:t>{#publications}{no}. Название статьи:{/publications}</w:t>
+            </w:r>
+          </w:p>
+        </w:tc>
+        <w:tc>
+          <w:p>
+            <w:r>
+              <w:t>{#publications}{title}{/publications}</w:t>
+            </w:r>
+          </w:p>
+        </w:tc>
+      </w:tr>
+      <w:tr>
+        <w:tc>
+          <w:p>
+            <w:r>
+              <w:rPr>
+                <w:b/>
+              </w:rPr>
+              <w:t>Авторы:</w:t>
+            </w:r>
+          </w:p>
+        </w:tc>
+        <w:tc>
+          <w:p>
+            <w:r>
+              <w:t>{#publications}{authors}{/publications}</w:t>
+            </w:r>
+          </w:p>
+        </w:tc>
+      </w:tr>
+      <w:tr>
+        <w:tc>
+          <w:p>
+            <w:r>
+              <w:rPr>
+                <w:b/>
+              </w:rPr>
+              <w:t>Название журнала:</w:t>
+            </w:r>
+          </w:p>
+        </w:tc>
+        <w:tc>
+          <w:p>
+            <w:r>
+              <w:t>{#publications}{journal}{/publications}</w:t>
+            </w:r>
+          </w:p>
+        </w:tc>
+      </w:tr>
+      <w:tr>
+        <w:tc>
+          <w:p>
+            <w:r>
+              <w:rPr>
+                <w:b/>
+              </w:rPr>
+              <w:t>Номер журнала:</w:t>
+            </w:r>
+          </w:p>
+        </w:tc>
+        <w:tc>
+          <w:p>
+            <w:r>
+              <w:t>{#publications}{volume_issue}{/publications}</w:t>
+            </w:r>
+          </w:p>
+        </w:tc>
+      </w:tr>
+      <w:tr>
+        <w:tc>
+          <w:p>
+            <w:r>
+              <w:rPr>
+                <w:b/>
+              </w:rPr>
+              <w:t>Том:</w:t>
+            </w:r>
+          </w:p>
+        </w:tc>
+        <w:tc>
+          <w:p>
+            <w:r>
+              <w:t>{#publications}{vol}{/publications}</w:t>
+            </w:r>
+          </w:p>
+        </w:tc>
+      </w:tr>
+      <w:tr>
+        <w:tc>
+          <w:p>
+            <w:r>
+              <w:rPr>
+                <w:b/>
+              </w:rPr>
+              <w:t>Год:</w:t>
+            </w:r>
+          </w:p>
+        </w:tc>
+        <w:tc>
+          <w:p>
+            <w:r>
+              <w:t>{#publications}{year}{/publications}</w:t>
+            </w:r>
+          </w:p>
+        </w:tc>
+      </w:tr>
+      <w:tr>
+        <w:tc>
+          <w:p>
+            <w:r>
+              <w:rPr>
+                <w:b/>
+              </w:rPr>
+              <w:t>ISSN (печ.):</w:t>
+            </w:r>
+          </w:p>
+        </w:tc>
+        <w:tc>
+          <w:p>
+            <w:r>
+              <w:t>{#publications}{issn_print}{/publications}</w:t>
+            </w:r>
+          </w:p>
+        </w:tc>
+      </w:tr>
+      <w:tr>
+        <w:tc>
+          <w:p>
+            <w:r>
+              <w:rPr>
+                <w:b/>
+              </w:rPr>
+              <w:t>ISSN (онлайн):</w:t>
+            </w:r>
+          </w:p>
+        </w:tc>
+        <w:tc>
+          <w:p>
+            <w:r>
+              <w:t>{#publications}{issn_online}{/publications}</w:t>
+            </w:r>
+          </w:p>
+        </w:tc>
+      </w:tr>
+      <w:tr>
+        <w:tc>
+          <w:p>
+            <w:r>
+              <w:rPr>
+                <w:b/>
+              </w:rPr>
+              <w:t>DOI:</w:t>
+            </w:r>
+          </w:p>
+        </w:tc>
+        <w:tc>
+          <w:p>
+            <w:r>
+              <w:t>{#publications}{doi}{/publications}</w:t>
+            </w:r>
+          </w:p>
+        </w:tc>
+      </w:tr>
+    </w:tbl>
+    <w:p>
+      <w:pPr>
+        <w:spacing w:after="200"/>
+      </w:pPr>
+    </w:p>
+    <w:p>
+      <w:r>
+        <w:t xml:space="preserve">К письму прилагаю удостоверение личности в цифровом формате.</w:t>
+      </w:r>
+    </w:p>
+    <w:p>
+      <w:pPr>
+        <w:spacing w:after="200"/>
+      </w:pPr>
+    </w:p>
+    <w:p>
+      <w:r>
         <w:rPr>
-          <w:rFonts w:ascii="Times New Roman" w:eastAsia="Times New Roman" w:hAnsi="Times New Roman" w:cs="Times New Roman"/>
-          <w:kern w:val="0"/>
-          <w:lang w:eastAsia="ru-RU"/>
-          <w14:ligatures w14:val="none"/>
+          <w:b/>
         </w:rPr>
+        <w:t>Контактные данные:</w:t>
+      </w:r>
+    </w:p>
+    <w:p>
+      <w:r>
+        <w:t xml:space="preserve">Ф.И.О.: {{student_full_name}}</w:t>
+      </w:r>
+    </w:p>
+    <w:p>
+      <w:r>
+        <w:t xml:space="preserve">Телефон: {{student_phone}}</w:t>
+      </w:r>
+    </w:p>
+    <w:p>
+      <w:r>
+        <w:t xml:space="preserve">Электронная почта: {{student_email}}</w:t>
+      </w:r>
+    </w:p>
+    <w:p>
+      <w:pPr>
+        <w:spacing w:after="200"/>
       </w:pPr>
-      <w:r>
-        <w:rPr>
-          <w:rFonts w:ascii="Times New Roman" w:eastAsia="Times New Roman" w:hAnsi="Times New Roman" w:cs="Times New Roman"/>
-          <w:kern w:val="0"/>
-          <w:lang w:eastAsia="ru-RU"/>
-          <w14:ligatures w14:val="none"/>
-        </w:rPr>
-        <w:t xml:space="preserve">Прошу выдать </w:t>
-      </w:r>
-      <w:r>
-        <w:rPr>
-          <w:rFonts w:ascii="Times New Roman" w:eastAsia="Times New Roman" w:hAnsi="Times New Roman" w:cs="Times New Roman"/>
-          <w:b/>
-          <w:bCs/>
-          <w:kern w:val="0"/>
-          <w:lang w:eastAsia="ru-RU"/>
-          <w14:ligatures w14:val="none"/>
-        </w:rPr>
-        <w:t>справку о наличии публикаций в рейтинговых международных научных изданиях</w:t>
-      </w:r>
-      <w:r>
-        <w:rPr>
-          <w:rFonts w:ascii="Times New Roman" w:eastAsia="Times New Roman" w:hAnsi="Times New Roman" w:cs="Times New Roman"/>
-          <w:kern w:val="0"/>
-          <w:lang w:eastAsia="ru-RU"/>
-          <w14:ligatures w14:val="none"/>
-        </w:rPr>
-        <w:t xml:space="preserve"> для оформления допуска к защите диссертации.</w:t>
-      </w:r>
-    </w:p>
-    <w:p>
-      <w:pPr>
-        <w:spacing w:before="100" w:beforeAutospacing="1" w:after="100" w:afterAutospacing="1" w:line="240" w:lineRule="auto"/>
-        <w:rPr>
-          <w:rFonts w:ascii="Times New Roman" w:eastAsia="Times New Roman" w:hAnsi="Times New Roman" w:cs="Times New Roman"/>
-          <w:kern w:val="0"/>
-          <w:lang w:eastAsia="ru-RU"/>
-          <w14:ligatures w14:val="none"/>
-        </w:rPr>
-      </w:pPr>
-      <w:r>
-        <w:rPr>
-          <w:rFonts w:ascii="Times New Roman" w:eastAsia="Times New Roman" w:hAnsi="Times New Roman" w:cs="Times New Roman"/>
-          <w:kern w:val="0"/>
-          <w:lang w:eastAsia="ru-RU"/>
-          <w14:ligatures w14:val="none"/>
-        </w:rPr>
-        <w:t>Ниже привожу сведения о моих публикациях:</w:t>
-      </w:r>
-    </w:p>
-    <w:p>
-      <w:pPr>
-        <w:spacing w:before="100" w:beforeAutospacing="1" w:after="100" w:afterAutospacing="1" w:line="240" w:lineRule="auto"/>
-        <w:rPr>
-          <w:rFonts w:ascii="Times New Roman" w:eastAsia="Times New Roman" w:hAnsi="Times New Roman" w:cs="Times New Roman"/>
-          <w:kern w:val="0"/>
-          <w:lang w:eastAsia="ru-RU"/>
-          <w14:ligatures w14:val="none"/>
-        </w:rPr>
-      </w:pPr>
-      <w:r>
-        <w:rPr>
-          <w:rFonts w:ascii="Times New Roman" w:eastAsia="Times New Roman" w:hAnsi="Times New Roman" w:cs="Times New Roman"/>
-          <w:b/>
-          <w:bCs/>
-          <w:kern w:val="0"/>
-          <w:lang w:eastAsia="ru-RU"/>
-          <w14:ligatures w14:val="none"/>
-        </w:rPr>
-        <w:t>1. Название статьи:</w:t>
-      </w:r>
-      <w:r>
-        <w:rPr>
-          <w:rFonts w:ascii="Times New Roman" w:eastAsia="Times New Roman" w:hAnsi="Times New Roman" w:cs="Times New Roman"/>
-          <w:kern w:val="0"/>
-          <w:lang w:eastAsia="ru-RU"/>
-          <w14:ligatures w14:val="none"/>
-        </w:rPr>
-        <w:t xml:space="preserve"> ______________________________</w:t>
-      </w:r>
-      <w:r>
-        <w:rPr>
-          <w:rFonts w:ascii="Times New Roman" w:eastAsia="Times New Roman" w:hAnsi="Times New Roman" w:cs="Times New Roman"/>
-          <w:kern w:val="0"/>
-          <w:lang w:eastAsia="ru-RU"/>
-          <w14:ligatures w14:val="none"/>
-        </w:rPr>
-        <w:br/>
-      </w:r>
-      <w:r>
-        <w:rPr>
-          <w:rFonts w:ascii="Times New Roman" w:eastAsia="Times New Roman" w:hAnsi="Times New Roman" w:cs="Times New Roman"/>
-          <w:b/>
-          <w:bCs/>
-          <w:kern w:val="0"/>
-          <w:lang w:eastAsia="ru-RU"/>
-          <w14:ligatures w14:val="none"/>
-        </w:rPr>
-        <w:t>Авторы:</w:t>
-      </w:r>
-      <w:r>
-        <w:rPr>
-          <w:rFonts w:ascii="Times New Roman" w:eastAsia="Times New Roman" w:hAnsi="Times New Roman" w:cs="Times New Roman"/>
-          <w:kern w:val="0"/>
-          <w:lang w:eastAsia="ru-RU"/>
-          <w14:ligatures w14:val="none"/>
-        </w:rPr>
-        <w:t xml:space="preserve"> _________________________________________</w:t>
-      </w:r>
-      <w:r>
-        <w:rPr>
-          <w:rFonts w:ascii="Times New Roman" w:eastAsia="Times New Roman" w:hAnsi="Times New Roman" w:cs="Times New Roman"/>
-          <w:kern w:val="0"/>
-          <w:lang w:eastAsia="ru-RU"/>
-          <w14:ligatures w14:val="none"/>
-        </w:rPr>
-        <w:br/>
-      </w:r>
-      <w:r>
-        <w:rPr>
-          <w:rFonts w:ascii="Times New Roman" w:eastAsia="Times New Roman" w:hAnsi="Times New Roman" w:cs="Times New Roman"/>
-          <w:b/>
-          <w:bCs/>
-          <w:kern w:val="0"/>
-          <w:lang w:eastAsia="ru-RU"/>
-          <w14:ligatures w14:val="none"/>
-        </w:rPr>
-        <w:t>Название журнала:</w:t>
-      </w:r>
-      <w:r>
-        <w:rPr>
-          <w:rFonts w:ascii="Times New Roman" w:eastAsia="Times New Roman" w:hAnsi="Times New Roman" w:cs="Times New Roman"/>
-          <w:kern w:val="0"/>
-          <w:lang w:eastAsia="ru-RU"/>
-          <w14:ligatures w14:val="none"/>
-        </w:rPr>
-        <w:t xml:space="preserve"> ______________________________</w:t>
-      </w:r>
-      <w:r>
-        <w:rPr>
-          <w:rFonts w:ascii="Times New Roman" w:eastAsia="Times New Roman" w:hAnsi="Times New Roman" w:cs="Times New Roman"/>
-          <w:kern w:val="0"/>
-          <w:lang w:eastAsia="ru-RU"/>
-          <w14:ligatures w14:val="none"/>
-        </w:rPr>
-        <w:br/>
-      </w:r>
-      <w:r>
-        <w:rPr>
-          <w:rFonts w:ascii="Times New Roman" w:eastAsia="Times New Roman" w:hAnsi="Times New Roman" w:cs="Times New Roman"/>
-          <w:b/>
-          <w:bCs/>
-          <w:kern w:val="0"/>
-          <w:lang w:eastAsia="ru-RU"/>
-          <w14:ligatures w14:val="none"/>
-        </w:rPr>
-        <w:t>Номер журнала:</w:t>
-      </w:r>
-      <w:r>
-        <w:rPr>
-          <w:rFonts w:ascii="Times New Roman" w:eastAsia="Times New Roman" w:hAnsi="Times New Roman" w:cs="Times New Roman"/>
-          <w:kern w:val="0"/>
-          <w:lang w:eastAsia="ru-RU"/>
-          <w14:ligatures w14:val="none"/>
-        </w:rPr>
-        <w:t xml:space="preserve"> ________</w:t>
-      </w:r>
-      <w:r>
-        <w:rPr>
-          <w:rFonts w:ascii="Times New Roman" w:eastAsia="Times New Roman" w:hAnsi="Times New Roman" w:cs="Times New Roman"/>
-          <w:kern w:val="0"/>
-          <w:lang w:eastAsia="ru-RU"/>
-          <w14:ligatures w14:val="none"/>
-        </w:rPr>
-        <w:br/>
-      </w:r>
-      <w:r>
-        <w:rPr>
-          <w:rFonts w:ascii="Times New Roman" w:eastAsia="Times New Roman" w:hAnsi="Times New Roman" w:cs="Times New Roman"/>
-          <w:b/>
-          <w:bCs/>
-          <w:kern w:val="0"/>
-          <w:lang w:eastAsia="ru-RU"/>
-          <w14:ligatures w14:val="none"/>
-        </w:rPr>
-        <w:t>Том:</w:t>
-      </w:r>
-      <w:r>
-        <w:rPr>
-          <w:rFonts w:ascii="Times New Roman" w:eastAsia="Times New Roman" w:hAnsi="Times New Roman" w:cs="Times New Roman"/>
-          <w:kern w:val="0"/>
-          <w:lang w:eastAsia="ru-RU"/>
-          <w14:ligatures w14:val="none"/>
-        </w:rPr>
-        <w:t xml:space="preserve"> ________</w:t>
-      </w:r>
-      <w:r>
-        <w:rPr>
-          <w:rFonts w:ascii="Times New Roman" w:eastAsia="Times New Roman" w:hAnsi="Times New Roman" w:cs="Times New Roman"/>
-          <w:kern w:val="0"/>
-          <w:lang w:eastAsia="ru-RU"/>
-          <w14:ligatures w14:val="none"/>
-        </w:rPr>
-        <w:br/>
-      </w:r>
-      <w:r>
-        <w:rPr>
-          <w:rFonts w:ascii="Times New Roman" w:eastAsia="Times New Roman" w:hAnsi="Times New Roman" w:cs="Times New Roman"/>
-          <w:b/>
-          <w:bCs/>
-          <w:kern w:val="0"/>
-          <w:lang w:eastAsia="ru-RU"/>
-          <w14:ligatures w14:val="none"/>
-        </w:rPr>
-        <w:t>Год:</w:t>
-      </w:r>
-      <w:r>
-        <w:rPr>
-          <w:rFonts w:ascii="Times New Roman" w:eastAsia="Times New Roman" w:hAnsi="Times New Roman" w:cs="Times New Roman"/>
-          <w:kern w:val="0"/>
-          <w:lang w:eastAsia="ru-RU"/>
-          <w14:ligatures w14:val="none"/>
-        </w:rPr>
-        <w:t xml:space="preserve"> ________</w:t>
-      </w:r>
-      <w:r>
-        <w:rPr>
-          <w:rFonts w:ascii="Times New Roman" w:eastAsia="Times New Roman" w:hAnsi="Times New Roman" w:cs="Times New Roman"/>
-          <w:kern w:val="0"/>
-          <w:lang w:eastAsia="ru-RU"/>
-          <w14:ligatures w14:val="none"/>
-        </w:rPr>
-        <w:br/>
-      </w:r>
-      <w:r>
-        <w:rPr>
-          <w:rFonts w:ascii="Times New Roman" w:eastAsia="Times New Roman" w:hAnsi="Times New Roman" w:cs="Times New Roman"/>
-          <w:b/>
-          <w:bCs/>
-          <w:kern w:val="0"/>
-          <w:lang w:eastAsia="ru-RU"/>
-          <w14:ligatures w14:val="none"/>
-        </w:rPr>
-        <w:t>ISSN (печ.):</w:t>
-      </w:r>
-      <w:r>
-        <w:rPr>
-          <w:rFonts w:ascii="Times New Roman" w:eastAsia="Times New Roman" w:hAnsi="Times New Roman" w:cs="Times New Roman"/>
-          <w:kern w:val="0"/>
-          <w:lang w:eastAsia="ru-RU"/>
-          <w14:ligatures w14:val="none"/>
-        </w:rPr>
-        <w:t xml:space="preserve"> ___________</w:t>
-      </w:r>
-      <w:r>
-        <w:rPr>
-          <w:rFonts w:ascii="Times New Roman" w:eastAsia="Times New Roman" w:hAnsi="Times New Roman" w:cs="Times New Roman"/>
-          <w:kern w:val="0"/>
-          <w:lang w:eastAsia="ru-RU"/>
-          <w14:ligatures w14:val="none"/>
-        </w:rPr>
-        <w:t> </w:t>
-      </w:r>
-      <w:r>
-        <w:rPr>
-          <w:rFonts w:ascii="Times New Roman" w:eastAsia="Times New Roman" w:hAnsi="Times New Roman" w:cs="Times New Roman"/>
-          <w:kern w:val="0"/>
-          <w:lang w:eastAsia="ru-RU"/>
-          <w14:ligatures w14:val="none"/>
-        </w:rPr>
-        <w:t> </w:t>
-      </w:r>
-      <w:r>
-        <w:rPr>
-          <w:rFonts w:ascii="Times New Roman" w:eastAsia="Times New Roman" w:hAnsi="Times New Roman" w:cs="Times New Roman"/>
-          <w:b/>
-          <w:bCs/>
-          <w:kern w:val="0"/>
-          <w:lang w:eastAsia="ru-RU"/>
-          <w14:ligatures w14:val="none"/>
-        </w:rPr>
-        <w:t>ISSN (онлайн):</w:t>
-      </w:r>
-      <w:r>
-        <w:rPr>
-          <w:rFonts w:ascii="Times New Roman" w:eastAsia="Times New Roman" w:hAnsi="Times New Roman" w:cs="Times New Roman"/>
-          <w:kern w:val="0"/>
-          <w:lang w:eastAsia="ru-RU"/>
-          <w14:ligatures w14:val="none"/>
-        </w:rPr>
-        <w:t xml:space="preserve"> ___________</w:t>
-      </w:r>
-      <w:r>
-        <w:rPr>
-          <w:rFonts w:ascii="Times New Roman" w:eastAsia="Times New Roman" w:hAnsi="Times New Roman" w:cs="Times New Roman"/>
-          <w:kern w:val="0"/>
-          <w:lang w:eastAsia="ru-RU"/>
-          <w14:ligatures w14:val="none"/>
-        </w:rPr>
-        <w:br/>
-      </w:r>
-      <w:r>
-        <w:rPr>
-          <w:rFonts w:ascii="Times New Roman" w:eastAsia="Times New Roman" w:hAnsi="Times New Roman" w:cs="Times New Roman"/>
-          <w:b/>
-          <w:bCs/>
-          <w:kern w:val="0"/>
-          <w:lang w:eastAsia="ru-RU"/>
-          <w14:ligatures w14:val="none"/>
-        </w:rPr>
-        <w:t>DOI:</w:t>
-      </w:r>
-      <w:r>
-        <w:rPr>
-          <w:rFonts w:ascii="Times New Roman" w:eastAsia="Times New Roman" w:hAnsi="Times New Roman" w:cs="Times New Roman"/>
-          <w:kern w:val="0"/>
-          <w:lang w:eastAsia="ru-RU"/>
-          <w14:ligatures w14:val="none"/>
-        </w:rPr>
-        <w:t xml:space="preserve"> ___________________</w:t>
-      </w:r>
-    </w:p>
-    <w:p>
-      <w:pPr>
-        <w:spacing w:before="100" w:beforeAutospacing="1" w:after="100" w:afterAutospacing="1" w:line="240" w:lineRule="auto"/>
-        <w:rPr>
-          <w:rFonts w:ascii="Times New Roman" w:eastAsia="Times New Roman" w:hAnsi="Times New Roman" w:cs="Times New Roman"/>
-          <w:kern w:val="0"/>
-          <w:lang w:eastAsia="ru-RU"/>
-          <w14:ligatures w14:val="none"/>
-        </w:rPr>
-      </w:pPr>
-      <w:r>
-        <w:rPr>
-          <w:rFonts w:ascii="Times New Roman" w:eastAsia="Times New Roman" w:hAnsi="Times New Roman" w:cs="Times New Roman"/>
-          <w:b/>
-          <w:bCs/>
-          <w:kern w:val="0"/>
-          <w:lang w:eastAsia="ru-RU"/>
-          <w14:ligatures w14:val="none"/>
-        </w:rPr>
-        <w:t>Примечание:</w:t>
-      </w:r>
-      <w:r>
-        <w:rPr>
-          <w:rFonts w:ascii="Times New Roman" w:eastAsia="Times New Roman" w:hAnsi="Times New Roman" w:cs="Times New Roman"/>
-          <w:kern w:val="0"/>
-          <w:lang w:eastAsia="ru-RU"/>
-          <w14:ligatures w14:val="none"/>
-        </w:rPr>
-        <w:t xml:space="preserve"> прилагаю копию удостоверения личности в цифровом формате.</w:t>
-      </w:r>
-    </w:p>
-    <w:p>
-      <w:pPr>
-        <w:spacing w:before="100" w:beforeAutospacing="1" w:after="100" w:afterAutospacing="1" w:line="240" w:lineRule="auto"/>
-        <w:rPr>
-          <w:rFonts w:ascii="Times New Roman" w:eastAsia="Times New Roman" w:hAnsi="Times New Roman" w:cs="Times New Roman"/>
-          <w:kern w:val="0"/>
-          <w:lang w:eastAsia="ru-RU"/>
-          <w14:ligatures w14:val="none"/>
-        </w:rPr>
-      </w:pPr>
-      <w:r>
-        <w:rPr>
-          <w:rFonts w:ascii="Times New Roman" w:eastAsia="Times New Roman" w:hAnsi="Times New Roman" w:cs="Times New Roman"/>
-          <w:kern w:val="0"/>
-          <w:lang w:eastAsia="ru-RU"/>
-          <w14:ligatures w14:val="none"/>
-        </w:rPr>
-        <w:t>Прошу направить образец заявления, реквизиты для оплаты и перечень необходимых документов.</w:t>
-      </w:r>
-      <w:r>
-        <w:rPr>
-          <w:rFonts w:ascii="Times New Roman" w:eastAsia="Times New Roman" w:hAnsi="Times New Roman" w:cs="Times New Roman"/>
-          <w:kern w:val="0"/>
-          <w:lang w:eastAsia="ru-RU"/>
-          <w14:ligatures w14:val="none"/>
-        </w:rPr>
-        <w:br/>
-      </w:r>
-    </w:p>
-    <w:p>
-      <w:pPr>
-        <w:spacing w:before="100" w:beforeAutospacing="1" w:after="100" w:afterAutospacing="1" w:line="240" w:lineRule="auto"/>
-        <w:rPr>
-          <w:rFonts w:ascii="Times New Roman" w:eastAsia="Times New Roman" w:hAnsi="Times New Roman" w:cs="Times New Roman"/>
-          <w:kern w:val="0"/>
-          <w:lang w:eastAsia="ru-RU"/>
-          <w14:ligatures w14:val="none"/>
-        </w:rPr>
-      </w:pPr>
-      <w:r>
-        <w:rPr>
-          <w:rFonts w:ascii="Times New Roman" w:eastAsia="Times New Roman" w:hAnsi="Times New Roman" w:cs="Times New Roman"/>
-          <w:kern w:val="0"/>
-          <w:lang w:eastAsia="ru-RU"/>
-          <w14:ligatures w14:val="none"/>
-        </w:rPr>
-        <w:t>Сумму оплаты прошу сообщить после расчёта.</w:t>
-      </w:r>
-    </w:p>
-    <w:p>
-      <w:pPr>
-        <w:spacing w:before="100" w:beforeAutospacing="1" w:after="100" w:afterAutospacing="1" w:line="240" w:lineRule="auto"/>
-        <w:rPr>
-          <w:rFonts w:ascii="Times New Roman" w:eastAsia="Times New Roman" w:hAnsi="Times New Roman" w:cs="Times New Roman"/>
-          <w:kern w:val="0"/>
-          <w:lang w:eastAsia="ru-RU"/>
-          <w14:ligatures w14:val="none"/>
-        </w:rPr>
-      </w:pPr>
-      <w:r>
-        <w:rPr>
-          <w:rFonts w:ascii="Times New Roman" w:eastAsia="Times New Roman" w:hAnsi="Times New Roman" w:cs="Times New Roman"/>
-          <w:kern w:val="0"/>
-          <w:lang w:eastAsia="ru-RU"/>
-          <w14:ligatures w14:val="none"/>
-        </w:rPr>
-        <w:t xml:space="preserve">После оформления готов забрать </w:t>
-      </w:r>
-      <w:r>
-        <w:rPr>
-          <w:rFonts w:ascii="Times New Roman" w:eastAsia="Times New Roman" w:hAnsi="Times New Roman" w:cs="Times New Roman"/>
-          <w:i/>
-          <w:iCs/>
-          <w:kern w:val="0"/>
-          <w:lang w:eastAsia="ru-RU"/>
-          <w14:ligatures w14:val="none"/>
-        </w:rPr>
-        <w:t>справку лично / через представителя / курьерскую службу</w:t>
-      </w:r>
-      <w:r>
-        <w:rPr>
-          <w:rFonts w:ascii="Times New Roman" w:eastAsia="Times New Roman" w:hAnsi="Times New Roman" w:cs="Times New Roman"/>
-          <w:kern w:val="0"/>
-          <w:lang w:eastAsia="ru-RU"/>
-          <w14:ligatures w14:val="none"/>
-        </w:rPr>
-        <w:t xml:space="preserve"> (</w:t>
-      </w:r>
-      <w:r>
-        <w:rPr>
-          <w:rFonts w:ascii="Times New Roman" w:eastAsia="Times New Roman" w:hAnsi="Times New Roman" w:cs="Times New Roman"/>
-          <w:color w:val="ADADAD" w:themeColor="background2" w:themeShade="BF"/>
-          <w:kern w:val="0"/>
-          <w:lang w:val="ru-RU" w:eastAsia="ru-RU"/>
-          <w14:ligatures w14:val="none"/>
-        </w:rPr>
-        <w:t>необходимо</w:t>
-      </w:r>
-      <w:r>
-        <w:rPr>
-          <w:rFonts w:ascii="Times New Roman" w:eastAsia="Times New Roman" w:hAnsi="Times New Roman" w:cs="Times New Roman"/>
-          <w:kern w:val="0"/>
-          <w:lang w:val="ru-RU" w:eastAsia="ru-RU"/>
-          <w14:ligatures w14:val="none"/>
-        </w:rPr>
-        <w:t xml:space="preserve"> </w:t>
-      </w:r>
-      <w:r>
-        <w:rPr>
-          <w:rFonts w:ascii="Times New Roman" w:eastAsia="Times New Roman" w:hAnsi="Times New Roman" w:cs="Times New Roman"/>
-          <w:color w:val="ADADAD" w:themeColor="background2" w:themeShade="BF"/>
-          <w:kern w:val="0"/>
-          <w:lang w:val="ru-RU" w:eastAsia="ru-RU"/>
-          <w14:ligatures w14:val="none"/>
-        </w:rPr>
-        <w:t>выбрать</w:t>
-      </w:r>
-      <w:r>
-        <w:rPr>
-          <w:rFonts w:ascii="Times New Roman" w:eastAsia="Times New Roman" w:hAnsi="Times New Roman" w:cs="Times New Roman"/>
-          <w:color w:val="ADADAD" w:themeColor="background2" w:themeShade="BF"/>
-          <w:kern w:val="0"/>
-          <w:lang w:eastAsia="ru-RU"/>
-          <w14:ligatures w14:val="none"/>
-        </w:rPr>
-        <w:t xml:space="preserve"> </w:t>
-      </w:r>
-      <w:r>
-        <w:rPr>
-          <w:rFonts w:ascii="Times New Roman" w:eastAsia="Times New Roman" w:hAnsi="Times New Roman" w:cs="Times New Roman"/>
-          <w:color w:val="ADADAD" w:themeColor="background2" w:themeShade="BF"/>
-          <w:kern w:val="0"/>
-          <w:lang w:val="ru-RU" w:eastAsia="ru-RU"/>
-          <w14:ligatures w14:val="none"/>
-        </w:rPr>
-        <w:t>только один</w:t>
-      </w:r>
-      <w:r>
-        <w:rPr>
-          <w:rFonts w:ascii="Times New Roman" w:eastAsia="Times New Roman" w:hAnsi="Times New Roman" w:cs="Times New Roman"/>
-          <w:color w:val="ADADAD" w:themeColor="background2" w:themeShade="BF"/>
-          <w:kern w:val="0"/>
-          <w:lang w:eastAsia="ru-RU"/>
-          <w14:ligatures w14:val="none"/>
-        </w:rPr>
-        <w:t xml:space="preserve"> </w:t>
-      </w:r>
-      <w:r>
-        <w:rPr>
-          <w:rFonts w:ascii="Times New Roman" w:eastAsia="Times New Roman" w:hAnsi="Times New Roman" w:cs="Times New Roman"/>
-          <w:color w:val="ADADAD" w:themeColor="background2" w:themeShade="BF"/>
-          <w:kern w:val="0"/>
-          <w:lang w:val="ru-RU" w:eastAsia="ru-RU"/>
-          <w14:ligatures w14:val="none"/>
-        </w:rPr>
-        <w:t xml:space="preserve">из </w:t>
-      </w:r>
-      <w:r>
-        <w:rPr>
-          <w:rFonts w:ascii="Times New Roman" w:eastAsia="Times New Roman" w:hAnsi="Times New Roman" w:cs="Times New Roman"/>
-          <w:color w:val="ADADAD" w:themeColor="background2" w:themeShade="BF"/>
-          <w:kern w:val="0"/>
-          <w:lang w:eastAsia="ru-RU"/>
-          <w14:ligatures w14:val="none"/>
-        </w:rPr>
-        <w:t>способ</w:t>
-      </w:r>
-      <w:proofErr w:type="spellStart"/>
-      <w:r>
-        <w:rPr>
-          <w:rFonts w:ascii="Times New Roman" w:eastAsia="Times New Roman" w:hAnsi="Times New Roman" w:cs="Times New Roman"/>
-          <w:color w:val="ADADAD" w:themeColor="background2" w:themeShade="BF"/>
-          <w:kern w:val="0"/>
-          <w:lang w:val="ru-RU" w:eastAsia="ru-RU"/>
-          <w14:ligatures w14:val="none"/>
-        </w:rPr>
-        <w:t>ов</w:t>
-      </w:r>
-      <w:proofErr w:type="spellEnd"/>
-      <w:r>
-        <w:rPr>
-          <w:rFonts w:ascii="Times New Roman" w:eastAsia="Times New Roman" w:hAnsi="Times New Roman" w:cs="Times New Roman"/>
-          <w:color w:val="ADADAD" w:themeColor="background2" w:themeShade="BF"/>
-          <w:kern w:val="0"/>
-          <w:lang w:eastAsia="ru-RU"/>
-          <w14:ligatures w14:val="none"/>
-        </w:rPr>
-        <w:t xml:space="preserve"> получения</w:t>
-      </w:r>
-      <w:r>
-        <w:rPr>
-          <w:rFonts w:ascii="Times New Roman" w:eastAsia="Times New Roman" w:hAnsi="Times New Roman" w:cs="Times New Roman"/>
-          <w:color w:val="ADADAD" w:themeColor="background2" w:themeShade="BF"/>
-          <w:kern w:val="0"/>
-          <w:lang w:val="ru-RU" w:eastAsia="ru-RU"/>
-          <w14:ligatures w14:val="none"/>
-        </w:rPr>
-        <w:t xml:space="preserve"> справки</w:t>
-      </w:r>
-      <w:r>
-        <w:rPr>
-          <w:rFonts w:ascii="Times New Roman" w:eastAsia="Times New Roman" w:hAnsi="Times New Roman" w:cs="Times New Roman"/>
-          <w:kern w:val="0"/>
-          <w:lang w:eastAsia="ru-RU"/>
-          <w14:ligatures w14:val="none"/>
-        </w:rPr>
-        <w:t>).</w:t>
-      </w:r>
-    </w:p>
-    <w:p>
-      <w:pPr>
-        <w:pStyle w:val="ac"/>
-        <w:rPr>
-          <w:lang w:val="ru-RU"/>
-        </w:rPr>
-      </w:pPr>
+    </w:p>
+    <w:p>
       <w:r>
         <w:t>С уважением,</w:t>
       </w:r>
-      <w:r>
-        <w:br/>
-      </w:r>
-      <w:r>
-        <w:rPr>
-          <w:lang w:val="ru-RU"/>
-        </w:rPr>
-        <w:t>________________________</w:t>
-      </w:r>
-      <w:r>
-        <w:rPr>
-          <w:lang w:val="ru-RU"/>
-        </w:rPr>
-        <w:br/>
-        <w:t xml:space="preserve">             </w:t>
-      </w:r>
-      <w:r>
-        <w:rPr>
-          <w:sz w:val="16"/>
-          <w:szCs w:val="16"/>
-        </w:rPr>
-        <w:t>[Ф.И.О.]</w:t>
-      </w:r>
-    </w:p>
-    <w:p>
-      <w:pPr>
-        <w:pStyle w:val="ac"/>
-      </w:pPr>
-      <w:r>
-        <w:rPr>
-          <w:rStyle w:val="ad"/>
-          <w:rFonts w:eastAsiaTheme="majorEastAsia"/>
-        </w:rPr>
-        <w:t>Телефон:</w:t>
-      </w:r>
-      <w:r>
-        <w:t xml:space="preserve"> [номер телефона]</w:t>
-      </w:r>
-      <w:r>
-        <w:t xml:space="preserve"> </w:t>
-      </w:r>
-    </w:p>
-    <w:p>
-      <w:pPr>
-        <w:pStyle w:val="ac"/>
-      </w:pPr>
-      <w:r>
-        <w:t>[Дата отправки]</w:t>
-      </w:r>
-    </w:p>
-    <w:p/>
-    <w:sectPr>
-      <w:pgSz w:w="11906" w:h="16838"/>
-      <w:pgMar w:top="1440" w:right="1440" w:bottom="1440" w:left="1440" w:header="708" w:footer="708" w:gutter="0"/>
-      <w:cols w:space="708"/>
-      <w:docGrid w:linePitch="360"/>
-    </w:sectPr>
+    </w:p>
+    <w:p>
+      <w:r>
+        <w:t>{{student_full_name}}</w:t>
+      </w:r>
+    </w:p>
+    <w:p>
+      <w:r>
+        <w:t>{{day}} {{month}} {{year}} г.</w:t>
+      </w:r>
+    </w:p>
   </w:body>
 </w:document>
 </file>

</xml_diff>

<commit_message>
fix: update NCGNT publication template to use table-per-publication structure
</commit_message>
<xml_diff>
--- a/frontend/public/templates/letter_to_ncste_publication_certificate_ru.docx
+++ b/frontend/public/templates/letter_to_ncste_publication_certificate_ru.docx
@@ -104,6 +104,11 @@
       <w:pPr>
         <w:spacing w:after="100"/>
       </w:pPr>
+    </w:p>
+    <w:p>
+      <w:r>
+        <w:t>{#publications}</w:t>
+      </w:r>
     </w:p>
     <w:tbl>
       <w:tblPr>
@@ -124,14 +129,14 @@
               <w:rPr>
                 <w:b/>
               </w:rPr>
-              <w:t>{#publications}{no}. Название статьи:{/publications}</w:t>
-            </w:r>
-          </w:p>
-        </w:tc>
-        <w:tc>
-          <w:p>
-            <w:r>
-              <w:t>{#publications}{title}{/publications}</w:t>
+              <w:t>{no}. Название статьи:</w:t>
+            </w:r>
+          </w:p>
+        </w:tc>
+        <w:tc>
+          <w:p>
+            <w:r>
+              <w:t>{title}</w:t>
             </w:r>
           </w:p>
         </w:tc>
@@ -150,7 +155,7 @@
         <w:tc>
           <w:p>
             <w:r>
-              <w:t>{#publications}{authors}{/publications}</w:t>
+              <w:t>{authors}</w:t>
             </w:r>
           </w:p>
         </w:tc>
@@ -169,7 +174,7 @@
         <w:tc>
           <w:p>
             <w:r>
-              <w:t>{#publications}{journal}{/publications}</w:t>
+              <w:t>{journal}</w:t>
             </w:r>
           </w:p>
         </w:tc>
@@ -188,7 +193,7 @@
         <w:tc>
           <w:p>
             <w:r>
-              <w:t>{#publications}{volume_issue}{/publications}</w:t>
+              <w:t>{volume_issue}</w:t>
             </w:r>
           </w:p>
         </w:tc>
@@ -207,7 +212,7 @@
         <w:tc>
           <w:p>
             <w:r>
-              <w:t>{#publications}{vol}{/publications}</w:t>
+              <w:t>{vol}</w:t>
             </w:r>
           </w:p>
         </w:tc>
@@ -226,7 +231,7 @@
         <w:tc>
           <w:p>
             <w:r>
-              <w:t>{#publications}{year}{/publications}</w:t>
+              <w:t>{year}</w:t>
             </w:r>
           </w:p>
         </w:tc>
@@ -245,7 +250,7 @@
         <w:tc>
           <w:p>
             <w:r>
-              <w:t>{#publications}{issn_print}{/publications}</w:t>
+              <w:t>{issn_print}</w:t>
             </w:r>
           </w:p>
         </w:tc>
@@ -264,7 +269,7 @@
         <w:tc>
           <w:p>
             <w:r>
-              <w:t>{#publications}{issn_online}{/publications}</w:t>
+              <w:t>{issn_online}</w:t>
             </w:r>
           </w:p>
         </w:tc>
@@ -283,12 +288,17 @@
         <w:tc>
           <w:p>
             <w:r>
-              <w:t>{#publications}{doi}{/publications}</w:t>
+              <w:t>{doi}</w:t>
             </w:r>
           </w:p>
         </w:tc>
       </w:tr>
     </w:tbl>
+    <w:p>
+      <w:r>
+        <w:t>{/publications}</w:t>
+      </w:r>
+    </w:p>
     <w:p>
       <w:pPr>
         <w:spacing w:after="200"/>

</xml_diff>

<commit_message>
fix: rewrite NCGNT template XML safely and log profile keys
</commit_message>
<xml_diff>
--- a/frontend/public/templates/letter_to_ncste_publication_certificate_ru.docx
+++ b/frontend/public/templates/letter_to_ncste_publication_certificate_ru.docx
@@ -75,16 +75,15 @@
     </w:p>
     <w:p>
       <w:r>
-        <w:t xml:space="preserve">Прошу выдать справку о публикациях в индексируемых журналах для PhD докторанта </w:t>
-      </w:r>
+        <w:t>Прошу выдать справку о публикациях в индексируемых журналах для PhD докторанта:</w:t>
+      </w:r>
+    </w:p>
+    <w:p>
       <w:r>
         <w:rPr>
           <w:b/>
         </w:rPr>
         <w:t>{{student_full_name}}</w:t>
-      </w:r>
-      <w:r>
-        <w:t>.</w:t>
       </w:r>
     </w:p>
     <w:p>
@@ -306,7 +305,7 @@
     </w:p>
     <w:p>
       <w:r>
-        <w:t xml:space="preserve">К письму прилагаю удостоверение личности в цифровом формате.</w:t>
+        <w:t>К письму прилагаю удостоверение личности в цифровом формате.</w:t>
       </w:r>
     </w:p>
     <w:p>
@@ -324,17 +323,26 @@
     </w:p>
     <w:p>
       <w:r>
-        <w:t xml:space="preserve">Ф.И.О.: {{student_full_name}}</w:t>
-      </w:r>
-    </w:p>
-    <w:p>
-      <w:r>
-        <w:t xml:space="preserve">Телефон: {{student_phone}}</w:t>
-      </w:r>
-    </w:p>
-    <w:p>
-      <w:r>
-        <w:t xml:space="preserve">Электронная почта: {{student_email}}</w:t>
+        <w:t>Ф.И.О.: </w:t>
+      </w:r>
+      <w:r>
+        <w:t>{{student_full_name}}</w:t>
+      </w:r>
+    </w:p>
+    <w:p>
+      <w:r>
+        <w:t>Телефон: </w:t>
+      </w:r>
+      <w:r>
+        <w:t>{{student_phone}}</w:t>
+      </w:r>
+    </w:p>
+    <w:p>
+      <w:r>
+        <w:t>Электронная почта: </w:t>
+      </w:r>
+      <w:r>
+        <w:t>{{student_email}}</w:t>
       </w:r>
     </w:p>
     <w:p>

</xml_diff>

<commit_message>
fix: remove student_full_name tag to isolate error
</commit_message>
<xml_diff>
--- a/frontend/public/templates/letter_to_ncste_publication_certificate_ru.docx
+++ b/frontend/public/templates/letter_to_ncste_publication_certificate_ru.docx
@@ -83,7 +83,7 @@
         <w:rPr>
           <w:b/>
         </w:rPr>
-        <w:t>{{student_full_name}}</w:t>
+        <w:t>[STUDENT_FULL_NAME]</w:t>
       </w:r>
     </w:p>
     <w:p>
@@ -326,7 +326,7 @@
         <w:t>Ф.И.О.: </w:t>
       </w:r>
       <w:r>
-        <w:t>{{student_full_name}}</w:t>
+        <w:t>[STUDENT_FULL_NAME]</w:t>
       </w:r>
     </w:p>
     <w:p>
@@ -357,7 +357,7 @@
     </w:p>
     <w:p>
       <w:r>
-        <w:t>{{student_full_name}}</w:t>
+        <w:t>[STUDENT_FULL_NAME]</w:t>
       </w:r>
     </w:p>
     <w:p>

</xml_diff>

<commit_message>
fix: remove all placeholders to unblock download
</commit_message>
<xml_diff>
--- a/frontend/public/templates/letter_to_ncste_publication_certificate_ru.docx
+++ b/frontend/public/templates/letter_to_ncste_publication_certificate_ru.docx
@@ -334,7 +334,7 @@
         <w:t>Телефон: </w:t>
       </w:r>
       <w:r>
-        <w:t>{{student_phone}}</w:t>
+        <w:t>[STUDENT_PHONE]</w:t>
       </w:r>
     </w:p>
     <w:p>
@@ -342,7 +342,7 @@
         <w:t>Электронная почта: </w:t>
       </w:r>
       <w:r>
-        <w:t>{{student_email}}</w:t>
+        <w:t>[STUDENT_EMAIL]</w:t>
       </w:r>
     </w:p>
     <w:p>
@@ -362,7 +362,7 @@
     </w:p>
     <w:p>
       <w:r>
-        <w:t>{{day}} {{month}} {{year}} г.</w:t>
+        <w:t>[DATE]</w:t>
       </w:r>
     </w:p>
   </w:body>

</xml_diff>

<commit_message>
fix: change docxtemplater delimiters to [% %] to resolve XML conflicts
</commit_message>
<xml_diff>
--- a/frontend/public/templates/letter_to_ncste_publication_certificate_ru.docx
+++ b/frontend/public/templates/letter_to_ncste_publication_certificate_ru.docx
@@ -83,7 +83,7 @@
         <w:rPr>
           <w:b/>
         </w:rPr>
-        <w:t>[STUDENT_FULL_NAME]</w:t>
+        <w:t>[%student_full_name%]</w:t>
       </w:r>
     </w:p>
     <w:p>
@@ -106,7 +106,7 @@
     </w:p>
     <w:p>
       <w:r>
-        <w:t>{#publications}</w:t>
+        <w:t>[%#publications%]</w:t>
       </w:r>
     </w:p>
     <w:tbl>
@@ -128,14 +128,14 @@
               <w:rPr>
                 <w:b/>
               </w:rPr>
-              <w:t>{no}. Название статьи:</w:t>
-            </w:r>
-          </w:p>
-        </w:tc>
-        <w:tc>
-          <w:p>
-            <w:r>
-              <w:t>{title}</w:t>
+              <w:t>[%no%]. Название статьи:</w:t>
+            </w:r>
+          </w:p>
+        </w:tc>
+        <w:tc>
+          <w:p>
+            <w:r>
+              <w:t>[%title%]</w:t>
             </w:r>
           </w:p>
         </w:tc>
@@ -154,7 +154,7 @@
         <w:tc>
           <w:p>
             <w:r>
-              <w:t>{authors}</w:t>
+              <w:t>[%authors%]</w:t>
             </w:r>
           </w:p>
         </w:tc>
@@ -173,7 +173,7 @@
         <w:tc>
           <w:p>
             <w:r>
-              <w:t>{journal}</w:t>
+              <w:t>[%journal%]</w:t>
             </w:r>
           </w:p>
         </w:tc>
@@ -192,7 +192,7 @@
         <w:tc>
           <w:p>
             <w:r>
-              <w:t>{volume_issue}</w:t>
+              <w:t>[%volume_issue%]</w:t>
             </w:r>
           </w:p>
         </w:tc>
@@ -211,7 +211,7 @@
         <w:tc>
           <w:p>
             <w:r>
-              <w:t>{vol}</w:t>
+              <w:t>[%vol%]</w:t>
             </w:r>
           </w:p>
         </w:tc>
@@ -230,7 +230,7 @@
         <w:tc>
           <w:p>
             <w:r>
-              <w:t>{year}</w:t>
+              <w:t>[%year%]</w:t>
             </w:r>
           </w:p>
         </w:tc>
@@ -249,7 +249,7 @@
         <w:tc>
           <w:p>
             <w:r>
-              <w:t>{issn_print}</w:t>
+              <w:t>[%issn_print%]</w:t>
             </w:r>
           </w:p>
         </w:tc>
@@ -268,7 +268,7 @@
         <w:tc>
           <w:p>
             <w:r>
-              <w:t>{issn_online}</w:t>
+              <w:t>[%issn_online%]</w:t>
             </w:r>
           </w:p>
         </w:tc>
@@ -287,7 +287,7 @@
         <w:tc>
           <w:p>
             <w:r>
-              <w:t>{doi}</w:t>
+              <w:t>[%doi%]</w:t>
             </w:r>
           </w:p>
         </w:tc>
@@ -295,7 +295,7 @@
     </w:tbl>
     <w:p>
       <w:r>
-        <w:t>{/publications}</w:t>
+        <w:t>[%/publications%]</w:t>
       </w:r>
     </w:p>
     <w:p>
@@ -326,7 +326,7 @@
         <w:t>Ф.И.О.: </w:t>
       </w:r>
       <w:r>
-        <w:t>[STUDENT_FULL_NAME]</w:t>
+        <w:t>[%student_full_name%]</w:t>
       </w:r>
     </w:p>
     <w:p>
@@ -334,7 +334,7 @@
         <w:t>Телефон: </w:t>
       </w:r>
       <w:r>
-        <w:t>[STUDENT_PHONE]</w:t>
+        <w:t>[%student_phone%]</w:t>
       </w:r>
     </w:p>
     <w:p>
@@ -342,7 +342,7 @@
         <w:t>Электронная почта: </w:t>
       </w:r>
       <w:r>
-        <w:t>[STUDENT_EMAIL]</w:t>
+        <w:t>[%student_email%]</w:t>
       </w:r>
     </w:p>
     <w:p>
@@ -357,12 +357,12 @@
     </w:p>
     <w:p>
       <w:r>
-        <w:t>[STUDENT_FULL_NAME]</w:t>
-      </w:r>
-    </w:p>
-    <w:p>
-      <w:r>
-        <w:t>[DATE]</w:t>
+        <w:t>[%student_full_name%]</w:t>
+      </w:r>
+    </w:p>
+    <w:p>
+      <w:r>
+        <w:t>[%day%] [%month%] [%year%] г.</w:t>
       </w:r>
     </w:p>
   </w:body>

</xml_diff>